<commit_message>
Updated content (year to be published, author order, keywords, added thumbnail)
</commit_message>
<xml_diff>
--- a/Fish & Macroinvertebrate Diversity and Abundance - BC Central Coast (v1.1.0).docx
+++ b/Fish & Macroinvertebrate Diversity and Abundance - BC Central Coast (v1.1.0).docx
@@ -1,6 +1,6 @@
 
 <file path=word/document.xml><?xml version="1.0" encoding="utf-8"?>
-<w:document xmlns:wpc="http://schemas.microsoft.com/office/word/2010/wordprocessingCanvas" xmlns:cx="http://schemas.microsoft.com/office/drawing/2014/chartex" xmlns:cx1="http://schemas.microsoft.com/office/drawing/2015/9/8/chartex" xmlns:cx2="http://schemas.microsoft.com/office/drawing/2015/10/21/chartex" xmlns:cx3="http://schemas.microsoft.com/office/drawing/2016/5/9/chartex" xmlns:cx4="http://schemas.microsoft.com/office/drawing/2016/5/10/chartex" xmlns:cx5="http://schemas.microsoft.com/office/drawing/2016/5/11/chartex" xmlns:cx6="http://schemas.microsoft.com/office/drawing/2016/5/12/chartex" xmlns:cx7="http://schemas.microsoft.com/office/drawing/2016/5/13/chartex" xmlns:cx8="http://schemas.microsoft.com/office/drawing/2016/5/14/chartex" xmlns:mc="http://schemas.openxmlformats.org/markup-compatibility/2006" xmlns:aink="http://schemas.microsoft.com/office/drawing/2016/ink" xmlns:am3d="http://schemas.microsoft.com/office/drawing/2017/model3d" xmlns:o="urn:schemas-microsoft-com:office:office" xmlns:r="http://schemas.openxmlformats.org/officeDocument/2006/relationships" xmlns:m="http://schemas.openxmlformats.org/officeDocument/2006/math" xmlns:v="urn:schemas-microsoft-com:vml" xmlns:wp14="http://schemas.microsoft.com/office/word/2010/wordprocessingDrawing" xmlns:wp="http://schemas.openxmlformats.org/drawingml/2006/wordprocessingDrawing" xmlns:w10="urn:schemas-microsoft-com:office:word" xmlns:w="http://schemas.openxmlformats.org/wordprocessingml/2006/main" xmlns:w14="http://schemas.microsoft.com/office/word/2010/wordml" xmlns:w15="http://schemas.microsoft.com/office/word/2012/wordml" xmlns:w16cid="http://schemas.microsoft.com/office/word/2016/wordml/cid" xmlns:w16se="http://schemas.microsoft.com/office/word/2015/wordml/symex" xmlns:wpg="http://schemas.microsoft.com/office/word/2010/wordprocessingGroup" xmlns:wpi="http://schemas.microsoft.com/office/word/2010/wordprocessingInk" xmlns:wne="http://schemas.microsoft.com/office/word/2006/wordml" xmlns:wps="http://schemas.microsoft.com/office/word/2010/wordprocessingShape" mc:Ignorable="w14 w15 w16se w16cid wp14">
+<w:document xmlns:wpc="http://schemas.microsoft.com/office/word/2010/wordprocessingCanvas" xmlns:cx="http://schemas.microsoft.com/office/drawing/2014/chartex" xmlns:cx1="http://schemas.microsoft.com/office/drawing/2015/9/8/chartex" xmlns:cx2="http://schemas.microsoft.com/office/drawing/2015/10/21/chartex" xmlns:cx3="http://schemas.microsoft.com/office/drawing/2016/5/9/chartex" xmlns:cx4="http://schemas.microsoft.com/office/drawing/2016/5/10/chartex" xmlns:cx5="http://schemas.microsoft.com/office/drawing/2016/5/11/chartex" xmlns:cx6="http://schemas.microsoft.com/office/drawing/2016/5/12/chartex" xmlns:cx7="http://schemas.microsoft.com/office/drawing/2016/5/13/chartex" xmlns:cx8="http://schemas.microsoft.com/office/drawing/2016/5/14/chartex" xmlns:mc="http://schemas.openxmlformats.org/markup-compatibility/2006" xmlns:aink="http://schemas.microsoft.com/office/drawing/2016/ink" xmlns:am3d="http://schemas.microsoft.com/office/drawing/2017/model3d" xmlns:o="urn:schemas-microsoft-com:office:office" xmlns:oel="http://schemas.microsoft.com/office/2019/extlst" xmlns:r="http://schemas.openxmlformats.org/officeDocument/2006/relationships" xmlns:m="http://schemas.openxmlformats.org/officeDocument/2006/math" xmlns:v="urn:schemas-microsoft-com:vml" xmlns:wp14="http://schemas.microsoft.com/office/word/2010/wordprocessingDrawing" xmlns:wp="http://schemas.openxmlformats.org/drawingml/2006/wordprocessingDrawing" xmlns:w10="urn:schemas-microsoft-com:office:word" xmlns:w="http://schemas.openxmlformats.org/wordprocessingml/2006/main" xmlns:w14="http://schemas.microsoft.com/office/word/2010/wordml" xmlns:w15="http://schemas.microsoft.com/office/word/2012/wordml" xmlns:w16cex="http://schemas.microsoft.com/office/word/2018/wordml/cex" xmlns:w16cid="http://schemas.microsoft.com/office/word/2016/wordml/cid" xmlns:w16="http://schemas.microsoft.com/office/word/2018/wordml" xmlns:w16sdtdh="http://schemas.microsoft.com/office/word/2020/wordml/sdtdatahash" xmlns:w16se="http://schemas.microsoft.com/office/word/2015/wordml/symex" xmlns:wpg="http://schemas.microsoft.com/office/word/2010/wordprocessingGroup" xmlns:wpi="http://schemas.microsoft.com/office/word/2010/wordprocessingInk" xmlns:wne="http://schemas.microsoft.com/office/word/2006/wordml" xmlns:wps="http://schemas.microsoft.com/office/word/2010/wordprocessingShape" mc:Ignorable="w14 w15 w16se w16cid w16 w16cex w16sdtdh wp14">
   <w:body>
     <w:p>
       <w:pPr>
@@ -12,19 +12,11 @@
       </w:pPr>
       <w:bookmarkStart w:id="0" w:name="_883bdeovrvh9" w:colFirst="0" w:colLast="0"/>
       <w:bookmarkEnd w:id="0"/>
-      <w:proofErr w:type="spellStart"/>
-      <w:r>
-        <w:rPr>
-          <w:b/>
-        </w:rPr>
-        <w:t>Hakai</w:t>
-      </w:r>
-      <w:proofErr w:type="spellEnd"/>
-      <w:r>
-        <w:rPr>
-          <w:b/>
-        </w:rPr>
-        <w:t xml:space="preserve"> Institute Research Catalogue and Data Packaging Guide </w:t>
+      <w:r>
+        <w:rPr>
+          <w:b/>
+        </w:rPr>
+        <w:t xml:space="preserve">Hakai Institute Research Catalogue and Data Packaging Guide </w:t>
       </w:r>
     </w:p>
     <w:p/>
@@ -57,51 +49,20 @@
       </w:pPr>
     </w:p>
     <w:p>
-      <w:proofErr w:type="spellStart"/>
-      <w:r>
-        <w:t>Hakai</w:t>
-      </w:r>
-      <w:proofErr w:type="spellEnd"/>
-      <w:r>
-        <w:t xml:space="preserve"> Institute is a rapidly growing organization with a data collection as varied as it is large.  A truly comprehensive research catalogue should include sometimes overlooked but </w:t>
-      </w:r>
-      <w:r>
-        <w:t xml:space="preserve">vital supporting documentation and detail.  Our goal is to populate the </w:t>
+      <w:r>
+        <w:t xml:space="preserve">Hakai Institute is a rapidly growing organization with a data collection as varied as it is large.  A truly comprehensive research catalogue should include sometimes overlooked but vital supporting documentation and detail.  Our goal is to populate the </w:t>
       </w:r>
       <w:hyperlink r:id="rId8">
-        <w:proofErr w:type="spellStart"/>
         <w:r>
           <w:rPr>
             <w:color w:val="1155CC"/>
             <w:u w:val="single"/>
           </w:rPr>
-          <w:t>Hakai</w:t>
-        </w:r>
-        <w:proofErr w:type="spellEnd"/>
-        <w:r>
-          <w:rPr>
-            <w:color w:val="1155CC"/>
-            <w:u w:val="single"/>
-          </w:rPr>
-          <w:t xml:space="preserve"> Metadata Catalogue </w:t>
+          <w:t xml:space="preserve">Hakai Metadata Catalogue </w:t>
         </w:r>
       </w:hyperlink>
       <w:r>
-        <w:t xml:space="preserve">with ancillary information, which will help enable us to inform </w:t>
-      </w:r>
-      <w:proofErr w:type="spellStart"/>
-      <w:r>
-        <w:t>Hakai</w:t>
-      </w:r>
-      <w:proofErr w:type="spellEnd"/>
-      <w:r>
-        <w:t xml:space="preserve"> researchers, affiliate collaborator</w:t>
-      </w:r>
-      <w:r>
-        <w:t>s, community partners, and the general public. We encourage all initiatives to submit records of their work, including long-term monitoring and short-term experiments. Protecting sensitive data is something we take seriously and will work toward this where</w:t>
-      </w:r>
-      <w:r>
-        <w:t xml:space="preserve"> required.</w:t>
+        <w:t>with ancillary information, which will help enable us to inform Hakai researchers, affiliate collaborators, community partners, and the general public. We encourage all initiatives to submit records of their work, including long-term monitoring and short-term experiments. Protecting sensitive data is something we take seriously and will work toward this where required.</w:t>
       </w:r>
     </w:p>
     <w:p>
@@ -111,18 +72,7 @@
     </w:p>
     <w:p>
       <w:r>
-        <w:t xml:space="preserve">An organized and complete research catalogue is the backbone of long-term ecological research. Please help us to better document </w:t>
-      </w:r>
-      <w:proofErr w:type="spellStart"/>
-      <w:r>
-        <w:t>Hakai</w:t>
-      </w:r>
-      <w:proofErr w:type="spellEnd"/>
-      <w:r>
-        <w:t xml:space="preserve"> research, build partnerships between research disciplines, and inform the greater scientific community of our</w:t>
-      </w:r>
-      <w:r>
-        <w:t xml:space="preserve"> work.</w:t>
+        <w:t>An organized and complete research catalogue is the backbone of long-term ecological research. Please help us to better document Hakai research, build partnerships between research disciplines, and inform the greater scientific community of our work.</w:t>
       </w:r>
     </w:p>
     <w:p/>
@@ -161,15 +111,7 @@
           <w:sz w:val="24"/>
           <w:szCs w:val="24"/>
         </w:rPr>
-        <w:t>Create a README.txt file to: 1) orient users with the contents of your data package; 2) Describe thoroughly the field, lab, and data processing protocols used to produce your data; 3) Make depende</w:t>
-      </w:r>
-      <w:r>
-        <w:rPr>
-          <w:rFonts w:ascii="Times New Roman" w:eastAsia="Times New Roman" w:hAnsi="Times New Roman" w:cs="Times New Roman"/>
-          <w:sz w:val="24"/>
-          <w:szCs w:val="24"/>
-        </w:rPr>
-        <w:t>ncies and software requirements for opening your data or scripts explicit; 4) Provide any additional information that you deem useful such as links to literature referenced, equipment manuals, or spatial extents of sampling.</w:t>
+        <w:t>Create a README.txt file to: 1) orient users with the contents of your data package; 2) Describe thoroughly the field, lab, and data processing protocols used to produce your data; 3) Make dependencies and software requirements for opening your data or scripts explicit; 4) Provide any additional information that you deem useful such as links to literature referenced, equipment manuals, or spatial extents of sampling.</w:t>
       </w:r>
     </w:p>
     <w:p>
@@ -190,15 +132,7 @@
           <w:sz w:val="24"/>
           <w:szCs w:val="24"/>
         </w:rPr>
-        <w:t>Create a ‘DATA DICTIONARY’. Thi</w:t>
-      </w:r>
-      <w:r>
-        <w:rPr>
-          <w:rFonts w:ascii="Times New Roman" w:eastAsia="Times New Roman" w:hAnsi="Times New Roman" w:cs="Times New Roman"/>
-          <w:sz w:val="24"/>
-          <w:szCs w:val="24"/>
-        </w:rPr>
-        <w:t>s describes each variable in every table of your data package. Include variable name, units, description. Recommended format: .</w:t>
+        <w:t>Create a ‘DATA DICTIONARY’. This describes each variable in every table of your data package. Include variable name, units, description. Recommended format: .</w:t>
       </w:r>
       <w:r>
         <w:rPr>
@@ -245,15 +179,7 @@
           <w:sz w:val="24"/>
           <w:szCs w:val="24"/>
         </w:rPr>
-        <w:t xml:space="preserve">If updating an existing data package (because you are adding new data, or correcting errors), create a CHANGELOG.txt </w:t>
-      </w:r>
-      <w:r>
-        <w:rPr>
-          <w:rFonts w:ascii="Times New Roman" w:eastAsia="Times New Roman" w:hAnsi="Times New Roman" w:cs="Times New Roman"/>
-          <w:sz w:val="24"/>
-          <w:szCs w:val="24"/>
-        </w:rPr>
-        <w:t xml:space="preserve">to keep track of what changes or additions have occurred since the last version. Follow </w:t>
+        <w:t xml:space="preserve">If updating an existing data package (because you are adding new data, or correcting errors), create a CHANGELOG.txt to keep track of what changes or additions have occurred since the last version. Follow </w:t>
       </w:r>
       <w:hyperlink r:id="rId9">
         <w:r>
@@ -332,15 +258,7 @@
           <w:sz w:val="24"/>
           <w:szCs w:val="24"/>
         </w:rPr>
-        <w:t>Put all files into a folder and nam</w:t>
-      </w:r>
-      <w:r>
-        <w:rPr>
-          <w:rFonts w:ascii="Times New Roman" w:eastAsia="Times New Roman" w:hAnsi="Times New Roman" w:cs="Times New Roman"/>
-          <w:sz w:val="24"/>
-          <w:szCs w:val="24"/>
-        </w:rPr>
-        <w:t>e the folder after your ‘Dataset-Title’ (should be the same name you enter for ‘Dataset Title’ below).</w:t>
+        <w:t>Put all files into a folder and name the folder after your ‘Dataset-Title’ (should be the same name you enter for ‘Dataset Title’ below).</w:t>
       </w:r>
     </w:p>
     <w:p>
@@ -361,15 +279,7 @@
           <w:sz w:val="24"/>
           <w:szCs w:val="24"/>
         </w:rPr>
-        <w:t>To create a new version of a data package, zip all files and store them in a sub-folder of the ‘Dataset-Title’ folder and name the folder after the new v</w:t>
-      </w:r>
-      <w:r>
-        <w:rPr>
-          <w:rFonts w:ascii="Times New Roman" w:eastAsia="Times New Roman" w:hAnsi="Times New Roman" w:cs="Times New Roman"/>
-          <w:sz w:val="24"/>
-          <w:szCs w:val="24"/>
-        </w:rPr>
-        <w:t xml:space="preserve">ersion of the data package.  </w:t>
+        <w:t xml:space="preserve">To create a new version of a data package, zip all files and store them in a sub-folder of the ‘Dataset-Title’ folder and name the folder after the new version of the data package.  </w:t>
       </w:r>
     </w:p>
     <w:p>
@@ -429,15 +339,7 @@
           <w:szCs w:val="24"/>
         </w:rPr>
         <w:lastRenderedPageBreak/>
-        <w:t>Include in your readme a link to the GitHub repositor</w:t>
-      </w:r>
-      <w:r>
-        <w:rPr>
-          <w:rFonts w:ascii="Times New Roman" w:eastAsia="Times New Roman" w:hAnsi="Times New Roman" w:cs="Times New Roman"/>
-          <w:sz w:val="24"/>
-          <w:szCs w:val="24"/>
-        </w:rPr>
-        <w:t>y that you might be using to track changes of your project, including specific commits or releases that match the versioning used in a changelog.</w:t>
+        <w:t>Include in your readme a link to the GitHub repository that you might be using to track changes of your project, including specific commits or releases that match the versioning used in a changelog.</w:t>
       </w:r>
     </w:p>
     <w:p>
@@ -458,15 +360,7 @@
           <w:sz w:val="24"/>
           <w:szCs w:val="24"/>
         </w:rPr>
-        <w:t>If your data package has numerous tables in a relational database structure, include a diagram describing rela</w:t>
-      </w:r>
-      <w:r>
-        <w:rPr>
-          <w:rFonts w:ascii="Times New Roman" w:eastAsia="Times New Roman" w:hAnsi="Times New Roman" w:cs="Times New Roman"/>
-          <w:sz w:val="24"/>
-          <w:szCs w:val="24"/>
-        </w:rPr>
-        <w:t>tionships of tables such as an Entity Relationship Diagram.</w:t>
+        <w:t>If your data package has numerous tables in a relational database structure, include a diagram describing relationships of tables such as an Entity Relationship Diagram.</w:t>
       </w:r>
     </w:p>
     <w:p>
@@ -533,8 +427,11 @@
         </w:rPr>
       </w:pPr>
       <w:r>
+        <w:rPr>
+          <w:noProof/>
+        </w:rPr>
         <w:pict w14:anchorId="62AA1DBF">
-          <v:rect id="_x0000_i1025" style="width:0;height:1.5pt" o:hralign="center" o:hrstd="t" o:hr="t" fillcolor="#a0a0a0" stroked="f"/>
+          <v:rect id="_x0000_i1025" alt="" style="width:468pt;height:.05pt;mso-width-percent:0;mso-height-percent:0;mso-width-percent:0;mso-height-percent:0" o:hralign="center" o:hrstd="t" o:hr="t" fillcolor="#a0a0a0" stroked="f"/>
         </w:pict>
       </w:r>
     </w:p>
@@ -604,17 +501,7 @@
           <w:sz w:val="18"/>
           <w:szCs w:val="18"/>
         </w:rPr>
-        <w:t>Topic – Location – Date(s) i</w:t>
-      </w:r>
-      <w:r>
-        <w:rPr>
-          <w:rFonts w:ascii="Times New Roman" w:eastAsia="Times New Roman" w:hAnsi="Times New Roman" w:cs="Times New Roman"/>
-          <w:b/>
-          <w:color w:val="808080"/>
-          <w:sz w:val="18"/>
-          <w:szCs w:val="18"/>
-        </w:rPr>
-        <w:t>f applicable). Example: Jellyfish-Monitoring-Study–</w:t>
+        <w:t>Topic – Location – Date(s) if applicable). Example: Jellyfish-Monitoring-Study–</w:t>
       </w:r>
       <w:proofErr w:type="spellStart"/>
       <w:r>
@@ -819,7 +706,6 @@
           </w:tcPr>
           <w:p>
             <w:pPr>
-              <w:ind w:left="100"/>
               <w:rPr>
                 <w:b/>
               </w:rPr>
@@ -828,61 +714,9 @@
               <w:rPr>
                 <w:b/>
               </w:rPr>
-              <w:t xml:space="preserve">Faye Manning - </w:t>
-            </w:r>
-            <w:proofErr w:type="spellStart"/>
-            <w:r>
-              <w:rPr>
-                <w:b/>
-              </w:rPr>
-              <w:t>Hakai</w:t>
-            </w:r>
-            <w:proofErr w:type="spellEnd"/>
-            <w:r>
-              <w:rPr>
-                <w:b/>
-              </w:rPr>
-              <w:t xml:space="preserve"> Institute - </w:t>
+              <w:t xml:space="preserve">Zachary Monteith - Hakai Institute - </w:t>
             </w:r>
             <w:hyperlink r:id="rId12">
-              <w:r>
-                <w:rPr>
-                  <w:b/>
-                  <w:color w:val="1155CC"/>
-                  <w:u w:val="single"/>
-                </w:rPr>
-                <w:t>faye.manning@hakai.org</w:t>
-              </w:r>
-            </w:hyperlink>
-          </w:p>
-          <w:p>
-            <w:pPr>
-              <w:ind w:left="100"/>
-              <w:rPr>
-                <w:b/>
-              </w:rPr>
-            </w:pPr>
-            <w:r>
-              <w:rPr>
-                <w:b/>
-              </w:rPr>
-              <w:t xml:space="preserve">Zachary Monteith - </w:t>
-            </w:r>
-            <w:proofErr w:type="spellStart"/>
-            <w:r>
-              <w:rPr>
-                <w:b/>
-              </w:rPr>
-              <w:t>Hakai</w:t>
-            </w:r>
-            <w:proofErr w:type="spellEnd"/>
-            <w:r>
-              <w:rPr>
-                <w:b/>
-              </w:rPr>
-              <w:t xml:space="preserve"> Institute - </w:t>
-            </w:r>
-            <w:hyperlink r:id="rId13">
               <w:r>
                 <w:rPr>
                   <w:b/>
@@ -898,6 +732,27 @@
               </w:rPr>
               <w:t xml:space="preserve"> </w:t>
             </w:r>
+            <w:r>
+              <w:rPr>
+                <w:b/>
+              </w:rPr>
+              <w:br/>
+              <w:t xml:space="preserve">Margot </w:t>
+            </w:r>
+            <w:proofErr w:type="spellStart"/>
+            <w:r>
+              <w:rPr>
+                <w:b/>
+              </w:rPr>
+              <w:t>Hessing-Lewish</w:t>
+            </w:r>
+            <w:proofErr w:type="spellEnd"/>
+            <w:r>
+              <w:rPr>
+                <w:b/>
+              </w:rPr>
+              <w:t xml:space="preserve"> – Hakai Institute – margot@hakai.org</w:t>
+            </w:r>
           </w:p>
         </w:tc>
       </w:tr>
@@ -967,27 +822,7 @@
           <w:sz w:val="18"/>
           <w:szCs w:val="18"/>
         </w:rPr>
-        <w:t xml:space="preserve"> content from December 2014 to April 2016 collected in Hyacinthe Bay, British Columbia, Canada. Version 1.0. </w:t>
-      </w:r>
-      <w:proofErr w:type="spellStart"/>
-      <w:r>
-        <w:rPr>
-          <w:rFonts w:ascii="Times New Roman" w:eastAsia="Times New Roman" w:hAnsi="Times New Roman" w:cs="Times New Roman"/>
-          <w:color w:val="808080"/>
-          <w:sz w:val="18"/>
-          <w:szCs w:val="18"/>
-        </w:rPr>
-        <w:t>Hakai</w:t>
-      </w:r>
-      <w:proofErr w:type="spellEnd"/>
-      <w:r>
-        <w:rPr>
-          <w:rFonts w:ascii="Times New Roman" w:eastAsia="Times New Roman" w:hAnsi="Times New Roman" w:cs="Times New Roman"/>
-          <w:color w:val="808080"/>
-          <w:sz w:val="18"/>
-          <w:szCs w:val="18"/>
-        </w:rPr>
-        <w:t xml:space="preserve"> Institute. Dataset. [access date].)</w:t>
+        <w:t xml:space="preserve"> content from December 2014 to April 2016 collected in Hyacinthe Bay, British Columbia, Canada. Version 1.0. Hakai Institute. Dataset. [access date].)</w:t>
       </w:r>
     </w:p>
     <w:p>
@@ -1058,7 +893,19 @@
               <w:rPr>
                 <w:b/>
               </w:rPr>
-              <w:t xml:space="preserve">Manning F.S., Monteith Z.L., Olson A.M., and </w:t>
+              <w:t xml:space="preserve">Monteith Z.L., </w:t>
+            </w:r>
+            <w:r>
+              <w:rPr>
+                <w:b/>
+              </w:rPr>
+              <w:t xml:space="preserve">Manning F.S., </w:t>
+            </w:r>
+            <w:r>
+              <w:rPr>
+                <w:b/>
+              </w:rPr>
+              <w:t xml:space="preserve">Olson A.M., and </w:t>
             </w:r>
             <w:proofErr w:type="spellStart"/>
             <w:r>
@@ -1072,13 +919,7 @@
               <w:rPr>
                 <w:b/>
               </w:rPr>
-              <w:t>-Lewis M. (2022). Seagrass subtidal fish and macroi</w:t>
-            </w:r>
-            <w:r>
-              <w:rPr>
-                <w:b/>
-              </w:rPr>
-              <w:t>nvertebrate survey data from BC Central Coast. v1.</w:t>
+              <w:t>-Lewis M. (2022). Seagrass subtidal fish and macroinvertebrate survey data from BC Central Coast. v1.</w:t>
             </w:r>
             <w:r>
               <w:rPr>
@@ -1090,21 +931,7 @@
               <w:rPr>
                 <w:b/>
               </w:rPr>
-              <w:t xml:space="preserve">.0. </w:t>
-            </w:r>
-            <w:proofErr w:type="spellStart"/>
-            <w:r>
-              <w:rPr>
-                <w:b/>
-              </w:rPr>
-              <w:t>Hakai</w:t>
-            </w:r>
-            <w:proofErr w:type="spellEnd"/>
-            <w:r>
-              <w:rPr>
-                <w:b/>
-              </w:rPr>
-              <w:t xml:space="preserve"> Institute dataset. [access date].</w:t>
+              <w:t>.0. Hakai Institute dataset. [access date].</w:t>
             </w:r>
           </w:p>
         </w:tc>
@@ -1258,51 +1085,7 @@
                 <w:color w:val="222222"/>
                 <w:highlight w:val="white"/>
               </w:rPr>
-              <w:t xml:space="preserve"> dataset is a component of </w:t>
-            </w:r>
-            <w:proofErr w:type="spellStart"/>
-            <w:r>
-              <w:rPr>
-                <w:b/>
-                <w:color w:val="222222"/>
-                <w:highlight w:val="white"/>
-              </w:rPr>
-              <w:t>Hakai</w:t>
-            </w:r>
-            <w:proofErr w:type="spellEnd"/>
-            <w:r>
-              <w:rPr>
-                <w:b/>
-                <w:color w:val="222222"/>
-                <w:highlight w:val="white"/>
-              </w:rPr>
-              <w:t xml:space="preserve"> Institute’s Nearshore research and monitoring program, designed to determine the drivers of change in seagrass ecosystems. The overarching objective of </w:t>
-            </w:r>
-            <w:proofErr w:type="spellStart"/>
-            <w:r>
-              <w:rPr>
-                <w:b/>
-                <w:color w:val="222222"/>
-                <w:highlight w:val="white"/>
-              </w:rPr>
-              <w:t>Hakai</w:t>
-            </w:r>
-            <w:proofErr w:type="spellEnd"/>
-            <w:r>
-              <w:rPr>
-                <w:b/>
-                <w:color w:val="222222"/>
-                <w:highlight w:val="white"/>
-              </w:rPr>
-              <w:t xml:space="preserve"> Nearshore research is to investigate the role of habitats and the</w:t>
-            </w:r>
-            <w:r>
-              <w:rPr>
-                <w:b/>
-                <w:color w:val="222222"/>
-                <w:highlight w:val="white"/>
-              </w:rPr>
-              <w:t>ir associated communities, in the face of stress and disturbances from global climate change and local coastal perturbations.</w:t>
+              <w:t xml:space="preserve"> dataset is a component of Hakai Institute’s Nearshore research and monitoring program, designed to determine the drivers of change in seagrass ecosystems. The overarching objective of Hakai Nearshore research is to investigate the role of habitats and their associated communities, in the face of stress and disturbances from global climate change and local coastal perturbations.</w:t>
             </w:r>
           </w:p>
           <w:p>
@@ -1337,19 +1120,7 @@
               <w:rPr>
                 <w:b/>
               </w:rPr>
-              <w:t>, at long-term seag</w:t>
-            </w:r>
-            <w:r>
-              <w:rPr>
-                <w:b/>
-              </w:rPr>
-              <w:t>rass meadow monitoring sites on British Columbia’s Central Coast. SCUBA divers collected data from 6 sites annually and 2 sites seasonally along permanent 30m transects. Fish and macroinvertebrate data were collected concurrently; 2 fish surveys were condu</w:t>
-            </w:r>
-            <w:r>
-              <w:rPr>
-                <w:b/>
-              </w:rPr>
-              <w:t xml:space="preserve">cted alongside 2 macroinvertebrate surveys (one for all macroinvertebrates and one for </w:t>
+              <w:t xml:space="preserve">, at long-term seagrass meadow monitoring sites on British Columbia’s Central Coast. SCUBA divers collected data from 6 sites annually and 2 sites seasonally along permanent 30m transects. Fish and macroinvertebrate data were collected concurrently; 2 fish surveys were conducted alongside 2 macroinvertebrate surveys (one for all macroinvertebrates and one for </w:t>
             </w:r>
             <w:r>
               <w:rPr>
@@ -1362,27 +1133,7 @@
               <w:rPr>
                 <w:b/>
               </w:rPr>
-              <w:t xml:space="preserve"> crabs and bivalve siphons only). The data files included in this data package are: 1) ‘Fish’ surveys, containing fish observations, and 2) ‘Invertebrate’ surveys,</w:t>
-            </w:r>
-            <w:r>
-              <w:rPr>
-                <w:b/>
-              </w:rPr>
-              <w:t xml:space="preserve"> containing macroinvertebrate observations. Species, abundance, and estimated size were recorded for all observations. Data included here are a subset of the </w:t>
-            </w:r>
-            <w:proofErr w:type="spellStart"/>
-            <w:r>
-              <w:rPr>
-                <w:b/>
-              </w:rPr>
-              <w:t>Hakai</w:t>
-            </w:r>
-            <w:proofErr w:type="spellEnd"/>
-            <w:r>
-              <w:rPr>
-                <w:b/>
-              </w:rPr>
-              <w:t xml:space="preserve"> Institute’s seagrass monitoring dataset. </w:t>
+              <w:t xml:space="preserve"> crabs and bivalve siphons only). The data files included in this data package are: 1) ‘Fish’ surveys, containing fish observations, and 2) ‘Invertebrate’ surveys, containing macroinvertebrate observations. Species, abundance, and estimated size were recorded for all observations. Data included here are a subset of the Hakai Institute’s seagrass monitoring dataset. </w:t>
             </w:r>
           </w:p>
           <w:p>
@@ -1404,47 +1155,7 @@
               <w:rPr>
                 <w:b/>
               </w:rPr>
-              <w:t xml:space="preserve">This </w:t>
-            </w:r>
-            <w:proofErr w:type="spellStart"/>
-            <w:r>
-              <w:rPr>
-                <w:b/>
-              </w:rPr>
-              <w:t>Hakai</w:t>
-            </w:r>
-            <w:proofErr w:type="spellEnd"/>
-            <w:r>
-              <w:rPr>
-                <w:b/>
-              </w:rPr>
-              <w:t xml:space="preserve"> data package is freely available to ev</w:t>
-            </w:r>
-            <w:r>
-              <w:rPr>
-                <w:b/>
-              </w:rPr>
-              <w:t>eryone, following the principles of equitable access and benefit sharing. However, creating data packages cannot happen without the contribution of many scientists and data managers involved with science coordination, data aggregation, quality control, and</w:t>
-            </w:r>
-            <w:r>
-              <w:rPr>
-                <w:b/>
-              </w:rPr>
-              <w:t xml:space="preserve"> data management. Therefore, we expect all data users to give attribution to the data providers (see README and LICENSE within package contents for further details) and the use of data from </w:t>
-            </w:r>
-            <w:proofErr w:type="spellStart"/>
-            <w:r>
-              <w:rPr>
-                <w:b/>
-              </w:rPr>
-              <w:t>Hakai</w:t>
-            </w:r>
-            <w:proofErr w:type="spellEnd"/>
-            <w:r>
-              <w:rPr>
-                <w:b/>
-              </w:rPr>
-              <w:t xml:space="preserve"> Nearshore should happen in the light of fair use, </w:t>
+              <w:t xml:space="preserve">This Hakai data package is freely available to everyone, following the principles of equitable access and benefit sharing. However, creating data packages cannot happen without the contribution of many scientists and data managers involved with science coordination, data aggregation, quality control, and data management. Therefore, we expect all data users to give attribution to the data providers (see README and LICENSE within package contents for further details) and the use of data from Hakai Nearshore should happen in the light of fair use, </w:t>
             </w:r>
             <w:proofErr w:type="spellStart"/>
             <w:r>
@@ -1475,13 +1186,7 @@
               <w:rPr>
                 <w:b/>
               </w:rPr>
-              <w:t>Respe</w:t>
-            </w:r>
-            <w:r>
-              <w:rPr>
-                <w:b/>
-              </w:rPr>
-              <w:t>ct the data providers, and provide helpful feedback on data quality</w:t>
+              <w:t>Respect the data providers, and provide helpful feedback on data quality</w:t>
             </w:r>
           </w:p>
           <w:p>
@@ -1498,21 +1203,7 @@
               <w:rPr>
                 <w:b/>
               </w:rPr>
-              <w:t xml:space="preserve">Communicate and/or collaborate with </w:t>
-            </w:r>
-            <w:proofErr w:type="spellStart"/>
-            <w:r>
-              <w:rPr>
-                <w:b/>
-              </w:rPr>
-              <w:t>Hakai</w:t>
-            </w:r>
-            <w:proofErr w:type="spellEnd"/>
-            <w:r>
-              <w:rPr>
-                <w:b/>
-              </w:rPr>
-              <w:t xml:space="preserve"> Nearshore researchers if you are considering using this dataset for manuscripts, or other forms of reporting. </w:t>
+              <w:t xml:space="preserve">Communicate and/or collaborate with Hakai Nearshore researchers if you are considering using this dataset for manuscripts, or other forms of reporting. </w:t>
             </w:r>
           </w:p>
         </w:tc>
@@ -1765,21 +1456,7 @@
               <w:rPr>
                 <w:b/>
               </w:rPr>
-              <w:t xml:space="preserve">Subtidal and intertidal seagrass beds at 6 survey areas between </w:t>
-            </w:r>
-            <w:proofErr w:type="spellStart"/>
-            <w:r>
-              <w:rPr>
-                <w:b/>
-              </w:rPr>
-              <w:t>Pruth</w:t>
-            </w:r>
-            <w:proofErr w:type="spellEnd"/>
-            <w:r>
-              <w:rPr>
-                <w:b/>
-              </w:rPr>
-              <w:t xml:space="preserve"> Bay, Calvert Island, and the McMullin Group - BC - Central Coast</w:t>
+              <w:t>Subtidal and intertidal seagrass beds at 6 survey areas between Calvert Island and the McMullin Group - BC - Central Coast</w:t>
             </w:r>
           </w:p>
         </w:tc>
@@ -2204,24 +1881,14 @@
               </w:rPr>
               <w:t xml:space="preserve"> </w:t>
             </w:r>
-            <w:hyperlink r:id="rId14">
-              <w:proofErr w:type="spellStart"/>
+            <w:hyperlink r:id="rId13">
               <w:r>
                 <w:rPr>
                   <w:b/>
                   <w:color w:val="1155CC"/>
                   <w:u w:val="single"/>
                 </w:rPr>
-                <w:t>Hakai</w:t>
-              </w:r>
-              <w:proofErr w:type="spellEnd"/>
-              <w:r>
-                <w:rPr>
-                  <w:b/>
-                  <w:color w:val="1155CC"/>
-                  <w:u w:val="single"/>
-                </w:rPr>
-                <w:t xml:space="preserve"> Seagrass Protocol</w:t>
+                <w:t>Hakai Seagrass Protocol</w:t>
               </w:r>
             </w:hyperlink>
           </w:p>
@@ -2276,17 +1943,7 @@
           <w:sz w:val="18"/>
           <w:szCs w:val="18"/>
         </w:rPr>
-        <w:t>List keywords that describe your dataset (4-7 is idea</w:t>
-      </w:r>
-      <w:r>
-        <w:rPr>
-          <w:rFonts w:ascii="Times New Roman" w:eastAsia="Times New Roman" w:hAnsi="Times New Roman" w:cs="Times New Roman"/>
-          <w:b/>
-          <w:color w:val="808080"/>
-          <w:sz w:val="18"/>
-          <w:szCs w:val="18"/>
-        </w:rPr>
-        <w:t>l). Example: Oceanography, CTD, conductivity, temperature, salinity, depth, Calvert Island, coast, ocean, water, sample, plankton, chlorophyll.</w:t>
+        <w:t>List keywords that describe your dataset (4-7 is ideal). Example: Oceanography, CTD, conductivity, temperature, salinity, depth, Calvert Island, coast, ocean, water, sample, plankton, chlorophyll.</w:t>
       </w:r>
     </w:p>
     <w:p>
@@ -2354,35 +2011,38 @@
               <w:rPr>
                 <w:b/>
               </w:rPr>
-              <w:t xml:space="preserve">Seagrass, Eelgrass, </w:t>
-            </w:r>
-            <w:proofErr w:type="spellStart"/>
+              <w:t xml:space="preserve">Eelgrass, </w:t>
+            </w:r>
             <w:r>
               <w:rPr>
                 <w:b/>
                 <w:i/>
               </w:rPr>
-              <w:t>Zostera</w:t>
-            </w:r>
-            <w:proofErr w:type="spellEnd"/>
-            <w:r>
-              <w:rPr>
-                <w:b/>
-                <w:i/>
-              </w:rPr>
-              <w:t xml:space="preserve"> marina</w:t>
-            </w:r>
-            <w:r>
-              <w:rPr>
-                <w:b/>
-              </w:rPr>
-              <w:t>, subtidal, LTER, fish, macroinvertebrate, invertebrate, diversity, abundanc</w:t>
-            </w:r>
-            <w:r>
-              <w:rPr>
-                <w:b/>
-              </w:rPr>
-              <w:t>e, size</w:t>
+              <w:t>Zostera marina</w:t>
+            </w:r>
+            <w:r>
+              <w:rPr>
+                <w:b/>
+              </w:rPr>
+              <w:t>, subtidal, LTER, fish, macroinvertebrate</w:t>
+            </w:r>
+            <w:r>
+              <w:rPr>
+                <w:b/>
+              </w:rPr>
+              <w:t>,</w:t>
+            </w:r>
+            <w:r>
+              <w:rPr>
+                <w:b/>
+              </w:rPr>
+              <w:t xml:space="preserve"> diversity, abundance, size</w:t>
+            </w:r>
+            <w:r>
+              <w:rPr>
+                <w:b/>
+              </w:rPr>
+              <w:t>, SCUBA</w:t>
             </w:r>
           </w:p>
         </w:tc>
@@ -2436,29 +2096,7 @@
           <w:sz w:val="18"/>
           <w:szCs w:val="18"/>
         </w:rPr>
-        <w:t xml:space="preserve">Specify if you would like your data to be downloadable (public) / available to </w:t>
-      </w:r>
-      <w:proofErr w:type="spellStart"/>
-      <w:r>
-        <w:rPr>
-          <w:rFonts w:ascii="Times New Roman" w:eastAsia="Times New Roman" w:hAnsi="Times New Roman" w:cs="Times New Roman"/>
-          <w:b/>
-          <w:color w:val="808080"/>
-          <w:sz w:val="18"/>
-          <w:szCs w:val="18"/>
-        </w:rPr>
-        <w:t>Hakai</w:t>
-      </w:r>
-      <w:proofErr w:type="spellEnd"/>
-      <w:r>
-        <w:rPr>
-          <w:rFonts w:ascii="Times New Roman" w:eastAsia="Times New Roman" w:hAnsi="Times New Roman" w:cs="Times New Roman"/>
-          <w:b/>
-          <w:color w:val="808080"/>
-          <w:sz w:val="18"/>
-          <w:szCs w:val="18"/>
-        </w:rPr>
-        <w:t xml:space="preserve"> researchers internally / archived with individual researcher (privately held).</w:t>
+        <w:t>Specify if you would like your data to be downloadable (public) / available to Hakai researchers internally / archived with individual researcher (privately held).</w:t>
       </w:r>
     </w:p>
     <w:p>
@@ -2574,7 +2212,102 @@
           <w:sz w:val="18"/>
           <w:szCs w:val="18"/>
         </w:rPr>
-        <w:t xml:space="preserve">If you have a square thumbnail image that well represents this dataset please provide it along with this metadata sheet. </w:t>
+        <w:t xml:space="preserve">If you have a square thumbnail image that well represents this </w:t>
+      </w:r>
+      <w:proofErr w:type="gramStart"/>
+      <w:r>
+        <w:rPr>
+          <w:rFonts w:ascii="Times New Roman" w:eastAsia="Times New Roman" w:hAnsi="Times New Roman" w:cs="Times New Roman"/>
+          <w:b/>
+          <w:color w:val="808080"/>
+          <w:sz w:val="18"/>
+          <w:szCs w:val="18"/>
+        </w:rPr>
+        <w:t>dataset</w:t>
+      </w:r>
+      <w:proofErr w:type="gramEnd"/>
+      <w:r>
+        <w:rPr>
+          <w:rFonts w:ascii="Times New Roman" w:eastAsia="Times New Roman" w:hAnsi="Times New Roman" w:cs="Times New Roman"/>
+          <w:b/>
+          <w:color w:val="808080"/>
+          <w:sz w:val="18"/>
+          <w:szCs w:val="18"/>
+        </w:rPr>
+        <w:t xml:space="preserve"> please provide it along with this metadata sheet. </w:t>
+      </w:r>
+    </w:p>
+    <w:p>
+      <w:pPr>
+        <w:rPr>
+          <w:rFonts w:ascii="Times New Roman" w:eastAsia="Times New Roman" w:hAnsi="Times New Roman" w:cs="Times New Roman"/>
+          <w:b/>
+          <w:color w:val="808080"/>
+          <w:sz w:val="18"/>
+          <w:szCs w:val="18"/>
+        </w:rPr>
+      </w:pPr>
+    </w:p>
+    <w:p>
+      <w:pPr>
+        <w:rPr>
+          <w:rFonts w:ascii="Times New Roman" w:eastAsia="Times New Roman" w:hAnsi="Times New Roman" w:cs="Times New Roman"/>
+          <w:b/>
+          <w:color w:val="808080"/>
+          <w:sz w:val="18"/>
+          <w:szCs w:val="18"/>
+        </w:rPr>
+      </w:pPr>
+      <w:r>
+        <w:rPr>
+          <w:rFonts w:ascii="Times New Roman" w:eastAsia="Times New Roman" w:hAnsi="Times New Roman" w:cs="Times New Roman"/>
+          <w:b/>
+          <w:color w:val="808080"/>
+          <w:sz w:val="18"/>
+          <w:szCs w:val="18"/>
+        </w:rPr>
+        <w:drawing>
+          <wp:inline distT="0" distB="0" distL="0" distR="0" wp14:anchorId="066CC708" wp14:editId="55768D8E">
+            <wp:extent cx="3300683" cy="1837592"/>
+            <wp:effectExtent l="0" t="0" r="1905" b="4445"/>
+            <wp:docPr id="18" name="Picture 17" descr="Black Rockfish Schooling in Seagrass.jpg"/>
+            <wp:cNvGraphicFramePr>
+              <a:graphicFrameLocks xmlns:a="http://schemas.openxmlformats.org/drawingml/2006/main" noChangeAspect="1"/>
+            </wp:cNvGraphicFramePr>
+            <a:graphic xmlns:a="http://schemas.openxmlformats.org/drawingml/2006/main">
+              <a:graphicData uri="http://schemas.openxmlformats.org/drawingml/2006/picture">
+                <pic:pic xmlns:pic="http://schemas.openxmlformats.org/drawingml/2006/picture">
+                  <pic:nvPicPr>
+                    <pic:cNvPr id="18" name="Picture 17" descr="Black Rockfish Schooling in Seagrass.jpg"/>
+                    <pic:cNvPicPr>
+                      <a:picLocks noChangeAspect="1"/>
+                    </pic:cNvPicPr>
+                  </pic:nvPicPr>
+                  <pic:blipFill rotWithShape="1">
+                    <a:blip r:embed="rId14" cstate="screen">
+                      <a:extLst>
+                        <a:ext uri="{28A0092B-C50C-407E-A947-70E740481C1C}">
+                          <a14:useLocalDpi xmlns:a14="http://schemas.microsoft.com/office/drawing/2010/main"/>
+                        </a:ext>
+                      </a:extLst>
+                    </a:blip>
+                    <a:srcRect b="-1380"/>
+                    <a:stretch/>
+                  </pic:blipFill>
+                  <pic:spPr>
+                    <a:xfrm>
+                      <a:off x="0" y="0"/>
+                      <a:ext cx="3314739" cy="1845417"/>
+                    </a:xfrm>
+                    <a:prstGeom prst="rect">
+                      <a:avLst/>
+                    </a:prstGeom>
+                  </pic:spPr>
+                </pic:pic>
+              </a:graphicData>
+            </a:graphic>
+          </wp:inline>
+        </w:drawing>
       </w:r>
     </w:p>
     <w:p>
@@ -2631,18 +2364,7 @@
         <w:t xml:space="preserve"> </w:t>
       </w:r>
       <w:r>
-        <w:t xml:space="preserve">After submitting the form,  the </w:t>
-      </w:r>
-      <w:proofErr w:type="spellStart"/>
-      <w:r>
-        <w:t>Hakai</w:t>
-      </w:r>
-      <w:proofErr w:type="spellEnd"/>
-      <w:r>
-        <w:t xml:space="preserve"> technology team will follow up with you to create a metadata record in our onl</w:t>
-      </w:r>
-      <w:r>
-        <w:t>ine library at</w:t>
+        <w:t>After submitting the form,  the Hakai technology team will follow up with you to create a metadata record in our online library at</w:t>
       </w:r>
       <w:hyperlink r:id="rId15" w:anchor="/home">
         <w:r>
@@ -2667,8 +2389,6 @@
         </w:r>
         <w:proofErr w:type="spellEnd"/>
       </w:hyperlink>
-      <w:bookmarkStart w:id="1" w:name="_GoBack"/>
-      <w:bookmarkEnd w:id="1"/>
     </w:p>
     <w:sectPr>
       <w:headerReference w:type="default" r:id="rId17"/>
@@ -2682,7 +2402,7 @@
 </file>
 
 <file path=word/endnotes.xml><?xml version="1.0" encoding="utf-8"?>
-<w:endnotes xmlns:wpc="http://schemas.microsoft.com/office/word/2010/wordprocessingCanvas" xmlns:cx="http://schemas.microsoft.com/office/drawing/2014/chartex" xmlns:cx1="http://schemas.microsoft.com/office/drawing/2015/9/8/chartex" xmlns:cx2="http://schemas.microsoft.com/office/drawing/2015/10/21/chartex" xmlns:cx3="http://schemas.microsoft.com/office/drawing/2016/5/9/chartex" xmlns:cx4="http://schemas.microsoft.com/office/drawing/2016/5/10/chartex" xmlns:cx5="http://schemas.microsoft.com/office/drawing/2016/5/11/chartex" xmlns:cx6="http://schemas.microsoft.com/office/drawing/2016/5/12/chartex" xmlns:cx7="http://schemas.microsoft.com/office/drawing/2016/5/13/chartex" xmlns:cx8="http://schemas.microsoft.com/office/drawing/2016/5/14/chartex" xmlns:mc="http://schemas.openxmlformats.org/markup-compatibility/2006" xmlns:aink="http://schemas.microsoft.com/office/drawing/2016/ink" xmlns:am3d="http://schemas.microsoft.com/office/drawing/2017/model3d" xmlns:o="urn:schemas-microsoft-com:office:office" xmlns:r="http://schemas.openxmlformats.org/officeDocument/2006/relationships" xmlns:m="http://schemas.openxmlformats.org/officeDocument/2006/math" xmlns:v="urn:schemas-microsoft-com:vml" xmlns:wp14="http://schemas.microsoft.com/office/word/2010/wordprocessingDrawing" xmlns:wp="http://schemas.openxmlformats.org/drawingml/2006/wordprocessingDrawing" xmlns:w10="urn:schemas-microsoft-com:office:word" xmlns:w="http://schemas.openxmlformats.org/wordprocessingml/2006/main" xmlns:w14="http://schemas.microsoft.com/office/word/2010/wordml" xmlns:w15="http://schemas.microsoft.com/office/word/2012/wordml" xmlns:w16cid="http://schemas.microsoft.com/office/word/2016/wordml/cid" xmlns:w16se="http://schemas.microsoft.com/office/word/2015/wordml/symex" xmlns:wpg="http://schemas.microsoft.com/office/word/2010/wordprocessingGroup" xmlns:wpi="http://schemas.microsoft.com/office/word/2010/wordprocessingInk" xmlns:wne="http://schemas.microsoft.com/office/word/2006/wordml" xmlns:wps="http://schemas.microsoft.com/office/word/2010/wordprocessingShape" mc:Ignorable="w14 w15 w16se w16cid wp14">
+<w:endnotes xmlns:wpc="http://schemas.microsoft.com/office/word/2010/wordprocessingCanvas" xmlns:cx="http://schemas.microsoft.com/office/drawing/2014/chartex" xmlns:cx1="http://schemas.microsoft.com/office/drawing/2015/9/8/chartex" xmlns:cx2="http://schemas.microsoft.com/office/drawing/2015/10/21/chartex" xmlns:cx3="http://schemas.microsoft.com/office/drawing/2016/5/9/chartex" xmlns:cx4="http://schemas.microsoft.com/office/drawing/2016/5/10/chartex" xmlns:cx5="http://schemas.microsoft.com/office/drawing/2016/5/11/chartex" xmlns:cx6="http://schemas.microsoft.com/office/drawing/2016/5/12/chartex" xmlns:cx7="http://schemas.microsoft.com/office/drawing/2016/5/13/chartex" xmlns:cx8="http://schemas.microsoft.com/office/drawing/2016/5/14/chartex" xmlns:mc="http://schemas.openxmlformats.org/markup-compatibility/2006" xmlns:aink="http://schemas.microsoft.com/office/drawing/2016/ink" xmlns:am3d="http://schemas.microsoft.com/office/drawing/2017/model3d" xmlns:o="urn:schemas-microsoft-com:office:office" xmlns:oel="http://schemas.microsoft.com/office/2019/extlst" xmlns:r="http://schemas.openxmlformats.org/officeDocument/2006/relationships" xmlns:m="http://schemas.openxmlformats.org/officeDocument/2006/math" xmlns:v="urn:schemas-microsoft-com:vml" xmlns:wp14="http://schemas.microsoft.com/office/word/2010/wordprocessingDrawing" xmlns:wp="http://schemas.openxmlformats.org/drawingml/2006/wordprocessingDrawing" xmlns:w10="urn:schemas-microsoft-com:office:word" xmlns:w="http://schemas.openxmlformats.org/wordprocessingml/2006/main" xmlns:w14="http://schemas.microsoft.com/office/word/2010/wordml" xmlns:w15="http://schemas.microsoft.com/office/word/2012/wordml" xmlns:w16cex="http://schemas.microsoft.com/office/word/2018/wordml/cex" xmlns:w16cid="http://schemas.microsoft.com/office/word/2016/wordml/cid" xmlns:w16="http://schemas.microsoft.com/office/word/2018/wordml" xmlns:w16sdtdh="http://schemas.microsoft.com/office/word/2020/wordml/sdtdatahash" xmlns:w16se="http://schemas.microsoft.com/office/word/2015/wordml/symex" xmlns:wpg="http://schemas.microsoft.com/office/word/2010/wordprocessingGroup" xmlns:wpi="http://schemas.microsoft.com/office/word/2010/wordprocessingInk" xmlns:wne="http://schemas.microsoft.com/office/word/2006/wordml" xmlns:wps="http://schemas.microsoft.com/office/word/2010/wordprocessingShape" mc:Ignorable="w14 w15 w16se w16cid w16 w16cex w16sdtdh wp14">
   <w:endnote w:type="separator" w:id="-1">
     <w:p>
       <w:pPr>
@@ -2707,7 +2427,7 @@
 </file>
 
 <file path=word/footnotes.xml><?xml version="1.0" encoding="utf-8"?>
-<w:footnotes xmlns:wpc="http://schemas.microsoft.com/office/word/2010/wordprocessingCanvas" xmlns:cx="http://schemas.microsoft.com/office/drawing/2014/chartex" xmlns:cx1="http://schemas.microsoft.com/office/drawing/2015/9/8/chartex" xmlns:cx2="http://schemas.microsoft.com/office/drawing/2015/10/21/chartex" xmlns:cx3="http://schemas.microsoft.com/office/drawing/2016/5/9/chartex" xmlns:cx4="http://schemas.microsoft.com/office/drawing/2016/5/10/chartex" xmlns:cx5="http://schemas.microsoft.com/office/drawing/2016/5/11/chartex" xmlns:cx6="http://schemas.microsoft.com/office/drawing/2016/5/12/chartex" xmlns:cx7="http://schemas.microsoft.com/office/drawing/2016/5/13/chartex" xmlns:cx8="http://schemas.microsoft.com/office/drawing/2016/5/14/chartex" xmlns:mc="http://schemas.openxmlformats.org/markup-compatibility/2006" xmlns:aink="http://schemas.microsoft.com/office/drawing/2016/ink" xmlns:am3d="http://schemas.microsoft.com/office/drawing/2017/model3d" xmlns:o="urn:schemas-microsoft-com:office:office" xmlns:r="http://schemas.openxmlformats.org/officeDocument/2006/relationships" xmlns:m="http://schemas.openxmlformats.org/officeDocument/2006/math" xmlns:v="urn:schemas-microsoft-com:vml" xmlns:wp14="http://schemas.microsoft.com/office/word/2010/wordprocessingDrawing" xmlns:wp="http://schemas.openxmlformats.org/drawingml/2006/wordprocessingDrawing" xmlns:w10="urn:schemas-microsoft-com:office:word" xmlns:w="http://schemas.openxmlformats.org/wordprocessingml/2006/main" xmlns:w14="http://schemas.microsoft.com/office/word/2010/wordml" xmlns:w15="http://schemas.microsoft.com/office/word/2012/wordml" xmlns:w16cid="http://schemas.microsoft.com/office/word/2016/wordml/cid" xmlns:w16se="http://schemas.microsoft.com/office/word/2015/wordml/symex" xmlns:wpg="http://schemas.microsoft.com/office/word/2010/wordprocessingGroup" xmlns:wpi="http://schemas.microsoft.com/office/word/2010/wordprocessingInk" xmlns:wne="http://schemas.microsoft.com/office/word/2006/wordml" xmlns:wps="http://schemas.microsoft.com/office/word/2010/wordprocessingShape" mc:Ignorable="w14 w15 w16se w16cid wp14">
+<w:footnotes xmlns:wpc="http://schemas.microsoft.com/office/word/2010/wordprocessingCanvas" xmlns:cx="http://schemas.microsoft.com/office/drawing/2014/chartex" xmlns:cx1="http://schemas.microsoft.com/office/drawing/2015/9/8/chartex" xmlns:cx2="http://schemas.microsoft.com/office/drawing/2015/10/21/chartex" xmlns:cx3="http://schemas.microsoft.com/office/drawing/2016/5/9/chartex" xmlns:cx4="http://schemas.microsoft.com/office/drawing/2016/5/10/chartex" xmlns:cx5="http://schemas.microsoft.com/office/drawing/2016/5/11/chartex" xmlns:cx6="http://schemas.microsoft.com/office/drawing/2016/5/12/chartex" xmlns:cx7="http://schemas.microsoft.com/office/drawing/2016/5/13/chartex" xmlns:cx8="http://schemas.microsoft.com/office/drawing/2016/5/14/chartex" xmlns:mc="http://schemas.openxmlformats.org/markup-compatibility/2006" xmlns:aink="http://schemas.microsoft.com/office/drawing/2016/ink" xmlns:am3d="http://schemas.microsoft.com/office/drawing/2017/model3d" xmlns:o="urn:schemas-microsoft-com:office:office" xmlns:oel="http://schemas.microsoft.com/office/2019/extlst" xmlns:r="http://schemas.openxmlformats.org/officeDocument/2006/relationships" xmlns:m="http://schemas.openxmlformats.org/officeDocument/2006/math" xmlns:v="urn:schemas-microsoft-com:vml" xmlns:wp14="http://schemas.microsoft.com/office/word/2010/wordprocessingDrawing" xmlns:wp="http://schemas.openxmlformats.org/drawingml/2006/wordprocessingDrawing" xmlns:w10="urn:schemas-microsoft-com:office:word" xmlns:w="http://schemas.openxmlformats.org/wordprocessingml/2006/main" xmlns:w14="http://schemas.microsoft.com/office/word/2010/wordml" xmlns:w15="http://schemas.microsoft.com/office/word/2012/wordml" xmlns:w16cex="http://schemas.microsoft.com/office/word/2018/wordml/cex" xmlns:w16cid="http://schemas.microsoft.com/office/word/2016/wordml/cid" xmlns:w16="http://schemas.microsoft.com/office/word/2018/wordml" xmlns:w16sdtdh="http://schemas.microsoft.com/office/word/2020/wordml/sdtdatahash" xmlns:w16se="http://schemas.microsoft.com/office/word/2015/wordml/symex" xmlns:wpg="http://schemas.microsoft.com/office/word/2010/wordprocessingGroup" xmlns:wpi="http://schemas.microsoft.com/office/word/2010/wordprocessingInk" xmlns:wne="http://schemas.microsoft.com/office/word/2006/wordml" xmlns:wps="http://schemas.microsoft.com/office/word/2010/wordprocessingShape" mc:Ignorable="w14 w15 w16se w16cid w16 w16cex w16sdtdh wp14">
   <w:footnote w:type="separator" w:id="-1">
     <w:p>
       <w:pPr>
@@ -2732,7 +2452,7 @@
 </file>
 
 <file path=word/header1.xml><?xml version="1.0" encoding="utf-8"?>
-<w:hdr xmlns:wpc="http://schemas.microsoft.com/office/word/2010/wordprocessingCanvas" xmlns:cx="http://schemas.microsoft.com/office/drawing/2014/chartex" xmlns:cx1="http://schemas.microsoft.com/office/drawing/2015/9/8/chartex" xmlns:cx2="http://schemas.microsoft.com/office/drawing/2015/10/21/chartex" xmlns:cx3="http://schemas.microsoft.com/office/drawing/2016/5/9/chartex" xmlns:cx4="http://schemas.microsoft.com/office/drawing/2016/5/10/chartex" xmlns:cx5="http://schemas.microsoft.com/office/drawing/2016/5/11/chartex" xmlns:cx6="http://schemas.microsoft.com/office/drawing/2016/5/12/chartex" xmlns:cx7="http://schemas.microsoft.com/office/drawing/2016/5/13/chartex" xmlns:cx8="http://schemas.microsoft.com/office/drawing/2016/5/14/chartex" xmlns:mc="http://schemas.openxmlformats.org/markup-compatibility/2006" xmlns:aink="http://schemas.microsoft.com/office/drawing/2016/ink" xmlns:am3d="http://schemas.microsoft.com/office/drawing/2017/model3d" xmlns:o="urn:schemas-microsoft-com:office:office" xmlns:r="http://schemas.openxmlformats.org/officeDocument/2006/relationships" xmlns:m="http://schemas.openxmlformats.org/officeDocument/2006/math" xmlns:v="urn:schemas-microsoft-com:vml" xmlns:wp14="http://schemas.microsoft.com/office/word/2010/wordprocessingDrawing" xmlns:wp="http://schemas.openxmlformats.org/drawingml/2006/wordprocessingDrawing" xmlns:w10="urn:schemas-microsoft-com:office:word" xmlns:w="http://schemas.openxmlformats.org/wordprocessingml/2006/main" xmlns:w14="http://schemas.microsoft.com/office/word/2010/wordml" xmlns:w15="http://schemas.microsoft.com/office/word/2012/wordml" xmlns:w16cid="http://schemas.microsoft.com/office/word/2016/wordml/cid" xmlns:w16se="http://schemas.microsoft.com/office/word/2015/wordml/symex" xmlns:wpg="http://schemas.microsoft.com/office/word/2010/wordprocessingGroup" xmlns:wpi="http://schemas.microsoft.com/office/word/2010/wordprocessingInk" xmlns:wne="http://schemas.microsoft.com/office/word/2006/wordml" xmlns:wps="http://schemas.microsoft.com/office/word/2010/wordprocessingShape" mc:Ignorable="w14 w15 w16se w16cid wp14">
+<w:hdr xmlns:wpc="http://schemas.microsoft.com/office/word/2010/wordprocessingCanvas" xmlns:cx="http://schemas.microsoft.com/office/drawing/2014/chartex" xmlns:cx1="http://schemas.microsoft.com/office/drawing/2015/9/8/chartex" xmlns:cx2="http://schemas.microsoft.com/office/drawing/2015/10/21/chartex" xmlns:cx3="http://schemas.microsoft.com/office/drawing/2016/5/9/chartex" xmlns:cx4="http://schemas.microsoft.com/office/drawing/2016/5/10/chartex" xmlns:cx5="http://schemas.microsoft.com/office/drawing/2016/5/11/chartex" xmlns:cx6="http://schemas.microsoft.com/office/drawing/2016/5/12/chartex" xmlns:cx7="http://schemas.microsoft.com/office/drawing/2016/5/13/chartex" xmlns:cx8="http://schemas.microsoft.com/office/drawing/2016/5/14/chartex" xmlns:mc="http://schemas.openxmlformats.org/markup-compatibility/2006" xmlns:aink="http://schemas.microsoft.com/office/drawing/2016/ink" xmlns:am3d="http://schemas.microsoft.com/office/drawing/2017/model3d" xmlns:o="urn:schemas-microsoft-com:office:office" xmlns:oel="http://schemas.microsoft.com/office/2019/extlst" xmlns:r="http://schemas.openxmlformats.org/officeDocument/2006/relationships" xmlns:m="http://schemas.openxmlformats.org/officeDocument/2006/math" xmlns:v="urn:schemas-microsoft-com:vml" xmlns:wp14="http://schemas.microsoft.com/office/word/2010/wordprocessingDrawing" xmlns:wp="http://schemas.openxmlformats.org/drawingml/2006/wordprocessingDrawing" xmlns:w10="urn:schemas-microsoft-com:office:word" xmlns:w="http://schemas.openxmlformats.org/wordprocessingml/2006/main" xmlns:w14="http://schemas.microsoft.com/office/word/2010/wordml" xmlns:w15="http://schemas.microsoft.com/office/word/2012/wordml" xmlns:w16cex="http://schemas.microsoft.com/office/word/2018/wordml/cex" xmlns:w16cid="http://schemas.microsoft.com/office/word/2016/wordml/cid" xmlns:w16="http://schemas.microsoft.com/office/word/2018/wordml" xmlns:w16sdtdh="http://schemas.microsoft.com/office/word/2020/wordml/sdtdatahash" xmlns:w16se="http://schemas.microsoft.com/office/word/2015/wordml/symex" xmlns:wpg="http://schemas.microsoft.com/office/word/2010/wordprocessingGroup" xmlns:wpi="http://schemas.microsoft.com/office/word/2010/wordprocessingInk" xmlns:wne="http://schemas.microsoft.com/office/word/2006/wordml" xmlns:wps="http://schemas.microsoft.com/office/word/2010/wordprocessingShape" mc:Ignorable="w14 w15 w16se w16cid w16 w16cex w16sdtdh wp14">
   <w:p>
     <w:pPr>
       <w:jc w:val="right"/>
@@ -2802,7 +2522,7 @@
 </file>
 
 <file path=word/numbering.xml><?xml version="1.0" encoding="utf-8"?>
-<w:numbering xmlns:wpc="http://schemas.microsoft.com/office/word/2010/wordprocessingCanvas" xmlns:cx="http://schemas.microsoft.com/office/drawing/2014/chartex" xmlns:cx1="http://schemas.microsoft.com/office/drawing/2015/9/8/chartex" xmlns:cx2="http://schemas.microsoft.com/office/drawing/2015/10/21/chartex" xmlns:cx3="http://schemas.microsoft.com/office/drawing/2016/5/9/chartex" xmlns:cx4="http://schemas.microsoft.com/office/drawing/2016/5/10/chartex" xmlns:cx5="http://schemas.microsoft.com/office/drawing/2016/5/11/chartex" xmlns:cx6="http://schemas.microsoft.com/office/drawing/2016/5/12/chartex" xmlns:cx7="http://schemas.microsoft.com/office/drawing/2016/5/13/chartex" xmlns:cx8="http://schemas.microsoft.com/office/drawing/2016/5/14/chartex" xmlns:mc="http://schemas.openxmlformats.org/markup-compatibility/2006" xmlns:aink="http://schemas.microsoft.com/office/drawing/2016/ink" xmlns:am3d="http://schemas.microsoft.com/office/drawing/2017/model3d" xmlns:o="urn:schemas-microsoft-com:office:office" xmlns:r="http://schemas.openxmlformats.org/officeDocument/2006/relationships" xmlns:m="http://schemas.openxmlformats.org/officeDocument/2006/math" xmlns:v="urn:schemas-microsoft-com:vml" xmlns:wp14="http://schemas.microsoft.com/office/word/2010/wordprocessingDrawing" xmlns:wp="http://schemas.openxmlformats.org/drawingml/2006/wordprocessingDrawing" xmlns:w10="urn:schemas-microsoft-com:office:word" xmlns:w="http://schemas.openxmlformats.org/wordprocessingml/2006/main" xmlns:w14="http://schemas.microsoft.com/office/word/2010/wordml" xmlns:w15="http://schemas.microsoft.com/office/word/2012/wordml" xmlns:w16cid="http://schemas.microsoft.com/office/word/2016/wordml/cid" xmlns:w16se="http://schemas.microsoft.com/office/word/2015/wordml/symex" xmlns:wpg="http://schemas.microsoft.com/office/word/2010/wordprocessingGroup" xmlns:wpi="http://schemas.microsoft.com/office/word/2010/wordprocessingInk" xmlns:wne="http://schemas.microsoft.com/office/word/2006/wordml" xmlns:wps="http://schemas.microsoft.com/office/word/2010/wordprocessingShape" mc:Ignorable="w14 w15 w16se w16cid wp14">
+<w:numbering xmlns:wpc="http://schemas.microsoft.com/office/word/2010/wordprocessingCanvas" xmlns:cx="http://schemas.microsoft.com/office/drawing/2014/chartex" xmlns:cx1="http://schemas.microsoft.com/office/drawing/2015/9/8/chartex" xmlns:cx2="http://schemas.microsoft.com/office/drawing/2015/10/21/chartex" xmlns:cx3="http://schemas.microsoft.com/office/drawing/2016/5/9/chartex" xmlns:cx4="http://schemas.microsoft.com/office/drawing/2016/5/10/chartex" xmlns:cx5="http://schemas.microsoft.com/office/drawing/2016/5/11/chartex" xmlns:cx6="http://schemas.microsoft.com/office/drawing/2016/5/12/chartex" xmlns:cx7="http://schemas.microsoft.com/office/drawing/2016/5/13/chartex" xmlns:cx8="http://schemas.microsoft.com/office/drawing/2016/5/14/chartex" xmlns:mc="http://schemas.openxmlformats.org/markup-compatibility/2006" xmlns:aink="http://schemas.microsoft.com/office/drawing/2016/ink" xmlns:am3d="http://schemas.microsoft.com/office/drawing/2017/model3d" xmlns:o="urn:schemas-microsoft-com:office:office" xmlns:oel="http://schemas.microsoft.com/office/2019/extlst" xmlns:r="http://schemas.openxmlformats.org/officeDocument/2006/relationships" xmlns:m="http://schemas.openxmlformats.org/officeDocument/2006/math" xmlns:v="urn:schemas-microsoft-com:vml" xmlns:wp14="http://schemas.microsoft.com/office/word/2010/wordprocessingDrawing" xmlns:wp="http://schemas.openxmlformats.org/drawingml/2006/wordprocessingDrawing" xmlns:w10="urn:schemas-microsoft-com:office:word" xmlns:w="http://schemas.openxmlformats.org/wordprocessingml/2006/main" xmlns:w14="http://schemas.microsoft.com/office/word/2010/wordml" xmlns:w15="http://schemas.microsoft.com/office/word/2012/wordml" xmlns:w16cex="http://schemas.microsoft.com/office/word/2018/wordml/cex" xmlns:w16cid="http://schemas.microsoft.com/office/word/2016/wordml/cid" xmlns:w16="http://schemas.microsoft.com/office/word/2018/wordml" xmlns:w16sdtdh="http://schemas.microsoft.com/office/word/2020/wordml/sdtdatahash" xmlns:w16se="http://schemas.microsoft.com/office/word/2015/wordml/symex" xmlns:wpg="http://schemas.microsoft.com/office/word/2010/wordprocessingGroup" xmlns:wpi="http://schemas.microsoft.com/office/word/2010/wordprocessingInk" xmlns:wne="http://schemas.microsoft.com/office/word/2006/wordml" xmlns:wps="http://schemas.microsoft.com/office/word/2010/wordprocessingShape" mc:Ignorable="w14 w15 w16se w16cid w16 w16cex w16sdtdh wp14">
   <w:abstractNum w:abstractNumId="0" w15:restartNumberingAfterBreak="0">
     <w:nsid w:val="074C0FE8"/>
     <w:multiLevelType w:val="multilevel"/>
@@ -3255,23 +2975,23 @@
       </w:rPr>
     </w:lvl>
   </w:abstractNum>
-  <w:num w:numId="1">
+  <w:num w:numId="1" w16cid:durableId="658119380">
     <w:abstractNumId w:val="3"/>
   </w:num>
-  <w:num w:numId="2">
+  <w:num w:numId="2" w16cid:durableId="1986740013">
     <w:abstractNumId w:val="2"/>
   </w:num>
-  <w:num w:numId="3">
+  <w:num w:numId="3" w16cid:durableId="2134009269">
     <w:abstractNumId w:val="0"/>
   </w:num>
-  <w:num w:numId="4">
+  <w:num w:numId="4" w16cid:durableId="1662849072">
     <w:abstractNumId w:val="1"/>
   </w:num>
 </w:numbering>
 </file>
 
 <file path=word/styles.xml><?xml version="1.0" encoding="utf-8"?>
-<w:styles xmlns:mc="http://schemas.openxmlformats.org/markup-compatibility/2006" xmlns:r="http://schemas.openxmlformats.org/officeDocument/2006/relationships" xmlns:w="http://schemas.openxmlformats.org/wordprocessingml/2006/main" xmlns:w14="http://schemas.microsoft.com/office/word/2010/wordml" xmlns:w15="http://schemas.microsoft.com/office/word/2012/wordml" xmlns:w16cid="http://schemas.microsoft.com/office/word/2016/wordml/cid" xmlns:w16se="http://schemas.microsoft.com/office/word/2015/wordml/symex" mc:Ignorable="w14 w15 w16se w16cid">
+<w:styles xmlns:mc="http://schemas.openxmlformats.org/markup-compatibility/2006" xmlns:r="http://schemas.openxmlformats.org/officeDocument/2006/relationships" xmlns:w="http://schemas.openxmlformats.org/wordprocessingml/2006/main" xmlns:w14="http://schemas.microsoft.com/office/word/2010/wordml" xmlns:w15="http://schemas.microsoft.com/office/word/2012/wordml" xmlns:w16cex="http://schemas.microsoft.com/office/word/2018/wordml/cex" xmlns:w16cid="http://schemas.microsoft.com/office/word/2016/wordml/cid" xmlns:w16="http://schemas.microsoft.com/office/word/2018/wordml" xmlns:w16sdtdh="http://schemas.microsoft.com/office/word/2020/wordml/sdtdatahash" xmlns:w16se="http://schemas.microsoft.com/office/word/2015/wordml/symex" mc:Ignorable="w14 w15 w16se w16cid w16 w16cex w16sdtdh">
   <w:docDefaults>
     <w:rPrDefault>
       <w:rPr>
@@ -3287,7 +3007,7 @@
       </w:pPr>
     </w:pPrDefault>
   </w:docDefaults>
-  <w:latentStyles w:defLockedState="0" w:defUIPriority="99" w:defSemiHidden="0" w:defUnhideWhenUsed="0" w:defQFormat="0" w:count="375">
+  <w:latentStyles w:defLockedState="0" w:defUIPriority="99" w:defSemiHidden="0" w:defUnhideWhenUsed="0" w:defQFormat="0" w:count="376">
     <w:lsdException w:name="Normal" w:uiPriority="0" w:qFormat="1"/>
     <w:lsdException w:name="heading 1" w:uiPriority="9" w:qFormat="1"/>
     <w:lsdException w:name="heading 2" w:semiHidden="1" w:uiPriority="9" w:unhideWhenUsed="1" w:qFormat="1"/>
@@ -3663,6 +3383,7 @@
     <w:lsdException w:name="Smart Hyperlink" w:semiHidden="1" w:unhideWhenUsed="1"/>
     <w:lsdException w:name="Hashtag" w:semiHidden="1" w:unhideWhenUsed="1"/>
     <w:lsdException w:name="Unresolved Mention" w:semiHidden="1" w:unhideWhenUsed="1"/>
+    <w:lsdException w:name="Smart Link" w:semiHidden="1" w:unhideWhenUsed="1"/>
   </w:latentStyles>
   <w:style w:type="paragraph" w:default="1" w:styleId="Normal">
     <w:name w:val="Normal"/>
@@ -3784,7 +3505,6 @@
   <w:style w:type="character" w:default="1" w:styleId="DefaultParagraphFont">
     <w:name w:val="Default Paragraph Font"/>
     <w:uiPriority w:val="1"/>
-    <w:semiHidden/>
     <w:unhideWhenUsed/>
   </w:style>
   <w:style w:type="table" w:default="1" w:styleId="TableNormal">

</xml_diff>